<commit_message>
finish a writing task
</commit_message>
<xml_diff>
--- a/BBC Learning English/Vocabulary of  In Touch.docx
+++ b/BBC Learning English/Vocabulary of  In Touch.docx
@@ -8976,7 +8976,7 @@
       <w:pPr>
         <w:jc w:val="left"/>
         <w:rPr>
-          <w:rFonts w:ascii="Arial" w:hAnsi="Arial" w:cs="Arial" w:hint="eastAsia"/>
+          <w:rFonts w:ascii="Arial" w:hAnsi="Arial" w:cs="Arial"/>
           <w:sz w:val="24"/>
           <w:szCs w:val="24"/>
         </w:rPr>
@@ -14135,7 +14135,27 @@
           <w:szCs w:val="21"/>
           <w:shd w:val="clear" w:color="auto" w:fill="FFFFFF"/>
         </w:rPr>
-        <w:t>spurt sb. on to st.</w:t>
+        <w:t>spurt sb. on to st</w:t>
+      </w:r>
+      <w:r>
+        <w:rPr>
+          <w:rFonts w:ascii="Arial" w:hAnsi="Arial" w:cs="Arial" w:hint="eastAsia"/>
+          <w:color w:val="1F1F1F"/>
+          <w:sz w:val="21"/>
+          <w:szCs w:val="21"/>
+          <w:shd w:val="clear" w:color="auto" w:fill="FFFFFF"/>
+        </w:rPr>
+        <w:t>h</w:t>
+      </w:r>
+      <w:r>
+        <w:rPr>
+          <w:rFonts w:ascii="Arial" w:hAnsi="Arial" w:cs="Arial" w:hint="eastAsia"/>
+          <w:color w:val="1F1F1F"/>
+          <w:sz w:val="21"/>
+          <w:szCs w:val="21"/>
+          <w:shd w:val="clear" w:color="auto" w:fill="FFFFFF"/>
+        </w:rPr>
+        <w:t>.</w:t>
       </w:r>
       <w:r>
         <w:rPr>

</xml_diff>